<commit_message>
Converting Word documents to MarkDown: "Loop-Related Jumps": Manually checking differences between rendered MarkDown and Word. Last checks if markup looks ok.
</commit_message>
<xml_diff>
--- a/1. Spec/10. Execution Flow/5. Loop-Related Jumps.docx
+++ b/1. Spec/10. Execution Flow/5. Loop-Related Jumps.docx
@@ -1,6 +1,6 @@
 
 <file path=word/document.xml><?xml version="1.0" encoding="utf-8"?>
-<w:document xmlns:wpc="http://schemas.microsoft.com/office/word/2010/wordprocessingCanvas" xmlns:cx="http://schemas.microsoft.com/office/drawing/2014/chartex" xmlns:cx1="http://schemas.microsoft.com/office/drawing/2015/9/8/chartex" xmlns:cx2="http://schemas.microsoft.com/office/drawing/2015/10/21/chartex" xmlns:cx3="http://schemas.microsoft.com/office/drawing/2016/5/9/chartex" xmlns:cx4="http://schemas.microsoft.com/office/drawing/2016/5/10/chartex" xmlns:cx5="http://schemas.microsoft.com/office/drawing/2016/5/11/chartex" xmlns:cx6="http://schemas.microsoft.com/office/drawing/2016/5/12/chartex" xmlns:cx7="http://schemas.microsoft.com/office/drawing/2016/5/13/chartex" xmlns:cx8="http://schemas.microsoft.com/office/drawing/2016/5/14/chartex" xmlns:mc="http://schemas.openxmlformats.org/markup-compatibility/2006" xmlns:aink="http://schemas.microsoft.com/office/drawing/2016/ink" xmlns:am3d="http://schemas.microsoft.com/office/drawing/2017/model3d" xmlns:o="urn:schemas-microsoft-com:office:office" xmlns:r="http://schemas.openxmlformats.org/officeDocument/2006/relationships" xmlns:m="http://schemas.openxmlformats.org/officeDocument/2006/math" xmlns:v="urn:schemas-microsoft-com:vml" xmlns:wp14="http://schemas.microsoft.com/office/word/2010/wordprocessingDrawing" xmlns:wp="http://schemas.openxmlformats.org/drawingml/2006/wordprocessingDrawing" xmlns:w10="urn:schemas-microsoft-com:office:word" xmlns:w="http://schemas.openxmlformats.org/wordprocessingml/2006/main" xmlns:w14="http://schemas.microsoft.com/office/word/2010/wordml" xmlns:w15="http://schemas.microsoft.com/office/word/2012/wordml" xmlns:w16cid="http://schemas.microsoft.com/office/word/2016/wordml/cid" xmlns:w16se="http://schemas.microsoft.com/office/word/2015/wordml/symex" xmlns:wpg="http://schemas.microsoft.com/office/word/2010/wordprocessingGroup" xmlns:wpi="http://schemas.microsoft.com/office/word/2010/wordprocessingInk" xmlns:wne="http://schemas.microsoft.com/office/word/2006/wordml" xmlns:wps="http://schemas.microsoft.com/office/word/2010/wordprocessingShape" mc:Ignorable="w14 w15 w16se w16cid wp14">
+<w:document xmlns:wpc="http://schemas.microsoft.com/office/word/2010/wordprocessingCanvas" xmlns:cx="http://schemas.microsoft.com/office/drawing/2014/chartex" xmlns:cx1="http://schemas.microsoft.com/office/drawing/2015/9/8/chartex" xmlns:cx2="http://schemas.microsoft.com/office/drawing/2015/10/21/chartex" xmlns:cx3="http://schemas.microsoft.com/office/drawing/2016/5/9/chartex" xmlns:cx4="http://schemas.microsoft.com/office/drawing/2016/5/10/chartex" xmlns:cx5="http://schemas.microsoft.com/office/drawing/2016/5/11/chartex" xmlns:cx6="http://schemas.microsoft.com/office/drawing/2016/5/12/chartex" xmlns:cx7="http://schemas.microsoft.com/office/drawing/2016/5/13/chartex" xmlns:cx8="http://schemas.microsoft.com/office/drawing/2016/5/14/chartex" xmlns:mc="http://schemas.openxmlformats.org/markup-compatibility/2006" xmlns:aink="http://schemas.microsoft.com/office/drawing/2016/ink" xmlns:am3d="http://schemas.microsoft.com/office/drawing/2017/model3d" xmlns:o="urn:schemas-microsoft-com:office:office" xmlns:r="http://schemas.openxmlformats.org/officeDocument/2006/relationships" xmlns:m="http://schemas.openxmlformats.org/officeDocument/2006/math" xmlns:v="urn:schemas-microsoft-com:vml" xmlns:wp14="http://schemas.microsoft.com/office/word/2010/wordprocessingDrawing" xmlns:wp="http://schemas.openxmlformats.org/drawingml/2006/wordprocessingDrawing" xmlns:w10="urn:schemas-microsoft-com:office:word" xmlns:w="http://schemas.openxmlformats.org/wordprocessingml/2006/main" xmlns:w14="http://schemas.microsoft.com/office/word/2010/wordml" xmlns:w15="http://schemas.microsoft.com/office/word/2012/wordml" xmlns:w16cex="http://schemas.microsoft.com/office/word/2018/wordml/cex" xmlns:w16cid="http://schemas.microsoft.com/office/word/2016/wordml/cid" xmlns:w16="http://schemas.microsoft.com/office/word/2018/wordml" xmlns:w16se="http://schemas.microsoft.com/office/word/2015/wordml/symex" xmlns:wpg="http://schemas.microsoft.com/office/word/2010/wordprocessingGroup" xmlns:wpi="http://schemas.microsoft.com/office/word/2010/wordprocessingInk" xmlns:wne="http://schemas.microsoft.com/office/word/2006/wordml" xmlns:wps="http://schemas.microsoft.com/office/word/2010/wordprocessingShape" mc:Ignorable="w14 w15 w16se w16cid w16 w16cex wp14">
   <w:background w:color="000000"/>
   <w:body>
     <w:tbl>
@@ -34,7 +34,7 @@
           </w:tcPr>
           <w:p>
             <w:pPr>
-              <w:pStyle w:val="Heading1"/>
+              <w:pStyle w:val="Kop1"/>
             </w:pPr>
             <w:r>
               <w:t xml:space="preserve">Circle Language Spec: Execution </w:t>
@@ -48,7 +48,7 @@
     </w:tbl>
     <w:p>
       <w:pPr>
-        <w:pStyle w:val="Heading2"/>
+        <w:pStyle w:val="Kop2"/>
       </w:pPr>
       <w:r>
         <w:t>Loop-Related Jumps</w:t>
@@ -56,7 +56,7 @@
     </w:p>
     <w:p>
       <w:pPr>
-        <w:pStyle w:val="Heading3"/>
+        <w:pStyle w:val="Kop3"/>
       </w:pPr>
       <w:r>
         <w:t>Concept</w:t>
@@ -67,12 +67,7 @@
         <w:t>Loop-related jumps are jumps</w:t>
       </w:r>
       <w:r>
-        <w:t xml:space="preserve"> used specifically inside </w:t>
-      </w:r>
-      <w:bookmarkStart w:id="0" w:name="_GoBack"/>
-      <w:bookmarkEnd w:id="0"/>
-      <w:r>
-        <w:t xml:space="preserve">a loop. </w:t>
+        <w:t xml:space="preserve"> used specifically inside a loop. </w:t>
       </w:r>
       <w:r>
         <w:t>Jumps are a form of</w:t>
@@ -201,7 +196,7 @@
     </w:p>
     <w:p>
       <w:pPr>
-        <w:pStyle w:val="Heading3"/>
+        <w:pStyle w:val="Kop3"/>
       </w:pPr>
       <w:r>
         <w:t>Diagram</w:t>
@@ -331,7 +326,7 @@
     </w:p>
     <w:p>
       <w:pPr>
-        <w:pStyle w:val="Heading3"/>
+        <w:pStyle w:val="Kop3"/>
       </w:pPr>
       <w:r>
         <w:t>Continue</w:t>
@@ -339,7 +334,7 @@
     </w:p>
     <w:p>
       <w:pPr>
-        <w:pStyle w:val="Heading4"/>
+        <w:pStyle w:val="Kop4"/>
       </w:pPr>
       <w:r>
         <w:t>Concept</w:t>
@@ -440,7 +435,7 @@
     </w:p>
     <w:p>
       <w:pPr>
-        <w:pStyle w:val="Heading4"/>
+        <w:pStyle w:val="Kop4"/>
       </w:pPr>
       <w:r>
         <w:t>Diagram</w:t>
@@ -493,7 +488,7 @@
           <w:noProof/>
         </w:rPr>
         <w:drawing>
-          <wp:inline distT="0" distB="0" distL="0" distR="0" wp14:anchorId="2A574A93" wp14:editId="71D4BC45">
+          <wp:inline distT="0" distB="0" distL="0" distR="0" wp14:anchorId="326F6392" wp14:editId="764B9FE4">
             <wp:extent cx="2042795" cy="4878705"/>
             <wp:effectExtent l="0" t="0" r="0" b="0"/>
             <wp:docPr id="1" name="Picture 1"/>
@@ -544,7 +539,7 @@
     </w:p>
     <w:p>
       <w:pPr>
-        <w:pStyle w:val="Heading3"/>
+        <w:pStyle w:val="Kop3"/>
       </w:pPr>
       <w:r>
         <w:t>Exit Loop</w:t>
@@ -552,7 +547,7 @@
     </w:p>
     <w:p>
       <w:pPr>
-        <w:pStyle w:val="Heading4"/>
+        <w:pStyle w:val="Kop4"/>
       </w:pPr>
       <w:r>
         <w:t>Concept</w:t>
@@ -601,11 +596,9 @@
         </w:rPr>
         <w:t xml:space="preserve"> </w:t>
       </w:r>
-      <w:proofErr w:type="spellStart"/>
-      <w:r>
-        <w:t>ommits</w:t>
-      </w:r>
-      <w:proofErr w:type="spellEnd"/>
+      <w:r>
+        <w:t>omits</w:t>
+      </w:r>
       <w:r>
         <w:t xml:space="preserve"> </w:t>
       </w:r>
@@ -770,7 +763,7 @@
     </w:p>
     <w:p>
       <w:pPr>
-        <w:pStyle w:val="Heading4"/>
+        <w:pStyle w:val="Kop4"/>
       </w:pPr>
       <w:r>
         <w:t>Diagram</w:t>
@@ -813,7 +806,7 @@
           <w:noProof/>
         </w:rPr>
         <w:drawing>
-          <wp:inline distT="0" distB="0" distL="0" distR="0" wp14:anchorId="6F153650" wp14:editId="1BD1993F">
+          <wp:inline distT="0" distB="0" distL="0" distR="0" wp14:anchorId="4E41F573" wp14:editId="53720DEC">
             <wp:extent cx="1776730" cy="4027805"/>
             <wp:effectExtent l="0" t="0" r="0" b="0"/>
             <wp:docPr id="3" name="Picture 3"/>
@@ -895,7 +888,7 @@
           <w:noProof/>
         </w:rPr>
         <w:drawing>
-          <wp:inline distT="0" distB="0" distL="0" distR="0" wp14:anchorId="52F0B4DE" wp14:editId="77577E37">
+          <wp:inline distT="0" distB="0" distL="0" distR="0" wp14:anchorId="598D0C12" wp14:editId="1314F99D">
             <wp:extent cx="1684020" cy="3813810"/>
             <wp:effectExtent l="0" t="0" r="0" b="0"/>
             <wp:docPr id="2" name="Picture 2"/>
@@ -956,7 +949,7 @@
 </file>
 
 <file path=word/numbering.xml><?xml version="1.0" encoding="utf-8"?>
-<w:numbering xmlns:wpc="http://schemas.microsoft.com/office/word/2010/wordprocessingCanvas" xmlns:cx="http://schemas.microsoft.com/office/drawing/2014/chartex" xmlns:cx1="http://schemas.microsoft.com/office/drawing/2015/9/8/chartex" xmlns:cx2="http://schemas.microsoft.com/office/drawing/2015/10/21/chartex" xmlns:cx3="http://schemas.microsoft.com/office/drawing/2016/5/9/chartex" xmlns:cx4="http://schemas.microsoft.com/office/drawing/2016/5/10/chartex" xmlns:cx5="http://schemas.microsoft.com/office/drawing/2016/5/11/chartex" xmlns:cx6="http://schemas.microsoft.com/office/drawing/2016/5/12/chartex" xmlns:cx7="http://schemas.microsoft.com/office/drawing/2016/5/13/chartex" xmlns:cx8="http://schemas.microsoft.com/office/drawing/2016/5/14/chartex" xmlns:mc="http://schemas.openxmlformats.org/markup-compatibility/2006" xmlns:aink="http://schemas.microsoft.com/office/drawing/2016/ink" xmlns:am3d="http://schemas.microsoft.com/office/drawing/2017/model3d" xmlns:o="urn:schemas-microsoft-com:office:office" xmlns:r="http://schemas.openxmlformats.org/officeDocument/2006/relationships" xmlns:m="http://schemas.openxmlformats.org/officeDocument/2006/math" xmlns:v="urn:schemas-microsoft-com:vml" xmlns:wp14="http://schemas.microsoft.com/office/word/2010/wordprocessingDrawing" xmlns:wp="http://schemas.openxmlformats.org/drawingml/2006/wordprocessingDrawing" xmlns:w10="urn:schemas-microsoft-com:office:word" xmlns:w="http://schemas.openxmlformats.org/wordprocessingml/2006/main" xmlns:w14="http://schemas.microsoft.com/office/word/2010/wordml" xmlns:w15="http://schemas.microsoft.com/office/word/2012/wordml" xmlns:w16cid="http://schemas.microsoft.com/office/word/2016/wordml/cid" xmlns:w16se="http://schemas.microsoft.com/office/word/2015/wordml/symex" xmlns:wpg="http://schemas.microsoft.com/office/word/2010/wordprocessingGroup" xmlns:wpi="http://schemas.microsoft.com/office/word/2010/wordprocessingInk" xmlns:wne="http://schemas.microsoft.com/office/word/2006/wordml" xmlns:wps="http://schemas.microsoft.com/office/word/2010/wordprocessingShape" mc:Ignorable="w14 w15 w16se w16cid wp14">
+<w:numbering xmlns:wpc="http://schemas.microsoft.com/office/word/2010/wordprocessingCanvas" xmlns:cx="http://schemas.microsoft.com/office/drawing/2014/chartex" xmlns:cx1="http://schemas.microsoft.com/office/drawing/2015/9/8/chartex" xmlns:cx2="http://schemas.microsoft.com/office/drawing/2015/10/21/chartex" xmlns:cx3="http://schemas.microsoft.com/office/drawing/2016/5/9/chartex" xmlns:cx4="http://schemas.microsoft.com/office/drawing/2016/5/10/chartex" xmlns:cx5="http://schemas.microsoft.com/office/drawing/2016/5/11/chartex" xmlns:cx6="http://schemas.microsoft.com/office/drawing/2016/5/12/chartex" xmlns:cx7="http://schemas.microsoft.com/office/drawing/2016/5/13/chartex" xmlns:cx8="http://schemas.microsoft.com/office/drawing/2016/5/14/chartex" xmlns:mc="http://schemas.openxmlformats.org/markup-compatibility/2006" xmlns:aink="http://schemas.microsoft.com/office/drawing/2016/ink" xmlns:am3d="http://schemas.microsoft.com/office/drawing/2017/model3d" xmlns:o="urn:schemas-microsoft-com:office:office" xmlns:r="http://schemas.openxmlformats.org/officeDocument/2006/relationships" xmlns:m="http://schemas.openxmlformats.org/officeDocument/2006/math" xmlns:v="urn:schemas-microsoft-com:vml" xmlns:wp14="http://schemas.microsoft.com/office/word/2010/wordprocessingDrawing" xmlns:wp="http://schemas.openxmlformats.org/drawingml/2006/wordprocessingDrawing" xmlns:w10="urn:schemas-microsoft-com:office:word" xmlns:w="http://schemas.openxmlformats.org/wordprocessingml/2006/main" xmlns:w14="http://schemas.microsoft.com/office/word/2010/wordml" xmlns:w15="http://schemas.microsoft.com/office/word/2012/wordml" xmlns:w16cex="http://schemas.microsoft.com/office/word/2018/wordml/cex" xmlns:w16cid="http://schemas.microsoft.com/office/word/2016/wordml/cid" xmlns:w16="http://schemas.microsoft.com/office/word/2018/wordml" xmlns:w16se="http://schemas.microsoft.com/office/word/2015/wordml/symex" xmlns:wpg="http://schemas.microsoft.com/office/word/2010/wordprocessingGroup" xmlns:wpi="http://schemas.microsoft.com/office/word/2010/wordprocessingInk" xmlns:wne="http://schemas.microsoft.com/office/word/2006/wordml" xmlns:wps="http://schemas.microsoft.com/office/word/2010/wordprocessingShape" mc:Ignorable="w14 w15 w16se w16cid w16 w16cex wp14">
   <w:abstractNum w:abstractNumId="0" w15:restartNumberingAfterBreak="0">
     <w:nsid w:val="FFFFFF7C"/>
     <w:multiLevelType w:val="singleLevel"/>
@@ -1176,7 +1169,7 @@
 </file>
 
 <file path=word/styles.xml><?xml version="1.0" encoding="utf-8"?>
-<w:styles xmlns:mc="http://schemas.openxmlformats.org/markup-compatibility/2006" xmlns:r="http://schemas.openxmlformats.org/officeDocument/2006/relationships" xmlns:w="http://schemas.openxmlformats.org/wordprocessingml/2006/main" xmlns:w14="http://schemas.microsoft.com/office/word/2010/wordml" xmlns:w15="http://schemas.microsoft.com/office/word/2012/wordml" xmlns:w16cid="http://schemas.microsoft.com/office/word/2016/wordml/cid" xmlns:w16se="http://schemas.microsoft.com/office/word/2015/wordml/symex" mc:Ignorable="w14 w15 w16se w16cid">
+<w:styles xmlns:mc="http://schemas.openxmlformats.org/markup-compatibility/2006" xmlns:r="http://schemas.openxmlformats.org/officeDocument/2006/relationships" xmlns:w="http://schemas.openxmlformats.org/wordprocessingml/2006/main" xmlns:w14="http://schemas.microsoft.com/office/word/2010/wordml" xmlns:w15="http://schemas.microsoft.com/office/word/2012/wordml" xmlns:w16cex="http://schemas.microsoft.com/office/word/2018/wordml/cex" xmlns:w16cid="http://schemas.microsoft.com/office/word/2016/wordml/cid" xmlns:w16="http://schemas.microsoft.com/office/word/2018/wordml" xmlns:w16se="http://schemas.microsoft.com/office/word/2015/wordml/symex" mc:Ignorable="w14 w15 w16se w16cid w16 w16cex">
   <w:docDefaults>
     <w:rPrDefault>
       <w:rPr>
@@ -1564,7 +1557,7 @@
     <w:lsdException w:name="Unresolved Mention" w:semiHidden="1" w:unhideWhenUsed="1"/>
     <w:lsdException w:name="Smart Link" w:semiHidden="1" w:unhideWhenUsed="1"/>
   </w:latentStyles>
-  <w:style w:type="paragraph" w:default="1" w:styleId="Normal">
+  <w:style w:type="paragraph" w:default="1" w:styleId="Standaard">
     <w:name w:val="Normal"/>
     <w:qFormat/>
     <w:rsid w:val="003271FC"/>
@@ -1576,10 +1569,10 @@
       <w:szCs w:val="26"/>
     </w:rPr>
   </w:style>
-  <w:style w:type="paragraph" w:styleId="Heading1">
+  <w:style w:type="paragraph" w:styleId="Kop1">
     <w:name w:val="heading 1"/>
-    <w:basedOn w:val="Normal"/>
-    <w:next w:val="Normal"/>
+    <w:basedOn w:val="Standaard"/>
+    <w:next w:val="Standaard"/>
     <w:qFormat/>
     <w:rsid w:val="003271FC"/>
     <w:pPr>
@@ -1597,10 +1590,10 @@
       <w:szCs w:val="36"/>
     </w:rPr>
   </w:style>
-  <w:style w:type="paragraph" w:styleId="Heading2">
+  <w:style w:type="paragraph" w:styleId="Kop2">
     <w:name w:val="heading 2"/>
-    <w:basedOn w:val="Normal"/>
-    <w:next w:val="Normal"/>
+    <w:basedOn w:val="Standaard"/>
+    <w:next w:val="Standaard"/>
     <w:qFormat/>
     <w:rsid w:val="003271FC"/>
     <w:pPr>
@@ -1618,10 +1611,10 @@
       <w:szCs w:val="28"/>
     </w:rPr>
   </w:style>
-  <w:style w:type="paragraph" w:styleId="Heading3">
+  <w:style w:type="paragraph" w:styleId="Kop3">
     <w:name w:val="heading 3"/>
-    <w:basedOn w:val="Normal"/>
-    <w:next w:val="Normal"/>
+    <w:basedOn w:val="Standaard"/>
+    <w:next w:val="Standaard"/>
     <w:qFormat/>
     <w:rsid w:val="008F3D9F"/>
     <w:pPr>
@@ -1636,10 +1629,10 @@
       <w:sz w:val="22"/>
     </w:rPr>
   </w:style>
-  <w:style w:type="paragraph" w:styleId="Heading4">
+  <w:style w:type="paragraph" w:styleId="Kop4">
     <w:name w:val="heading 4"/>
-    <w:basedOn w:val="Normal"/>
-    <w:next w:val="Normal"/>
+    <w:basedOn w:val="Standaard"/>
+    <w:next w:val="Standaard"/>
     <w:qFormat/>
     <w:rsid w:val="008F3D9F"/>
     <w:pPr>
@@ -1654,13 +1647,13 @@
       <w:szCs w:val="28"/>
     </w:rPr>
   </w:style>
-  <w:style w:type="character" w:default="1" w:styleId="DefaultParagraphFont">
+  <w:style w:type="character" w:default="1" w:styleId="Standaardalinea-lettertype">
     <w:name w:val="Default Paragraph Font"/>
     <w:uiPriority w:val="1"/>
     <w:semiHidden/>
     <w:unhideWhenUsed/>
   </w:style>
-  <w:style w:type="table" w:default="1" w:styleId="TableNormal">
+  <w:style w:type="table" w:default="1" w:styleId="Standaardtabel">
     <w:name w:val="Normal Table"/>
     <w:uiPriority w:val="99"/>
     <w:semiHidden/>
@@ -1675,7 +1668,7 @@
       </w:tblCellMar>
     </w:tblPr>
   </w:style>
-  <w:style w:type="numbering" w:default="1" w:styleId="NoList">
+  <w:style w:type="numbering" w:default="1" w:styleId="Geenlijst">
     <w:name w:val="No List"/>
     <w:uiPriority w:val="99"/>
     <w:semiHidden/>
@@ -1690,7 +1683,7 @@
   </w:style>
   <w:style w:type="paragraph" w:customStyle="1" w:styleId="AuthoringDetails">
     <w:name w:val="Authoring Details"/>
-    <w:basedOn w:val="Normal"/>
+    <w:basedOn w:val="Standaard"/>
     <w:rsid w:val="007E7FC4"/>
     <w:rPr>
       <w:i/>
@@ -1698,9 +1691,9 @@
       <w:lang w:val="nl-NL"/>
     </w:rPr>
   </w:style>
-  <w:style w:type="table" w:styleId="TableGrid">
+  <w:style w:type="table" w:styleId="Tabelraster">
     <w:name w:val="Table Grid"/>
-    <w:basedOn w:val="TableNormal"/>
+    <w:basedOn w:val="Standaardtabel"/>
     <w:rsid w:val="003271FC"/>
     <w:pPr>
       <w:jc w:val="both"/>
@@ -1716,9 +1709,9 @@
       </w:tblBorders>
     </w:tblPr>
   </w:style>
-  <w:style w:type="paragraph" w:styleId="DocumentMap">
+  <w:style w:type="paragraph" w:styleId="Documentstructuur">
     <w:name w:val="Document Map"/>
-    <w:basedOn w:val="Normal"/>
+    <w:basedOn w:val="Standaard"/>
     <w:rsid w:val="003271FC"/>
     <w:pPr>
       <w:shd w:val="clear" w:color="auto" w:fill="000080"/>
@@ -1727,9 +1720,9 @@
       <w:rFonts w:cs="Tahoma"/>
     </w:rPr>
   </w:style>
-  <w:style w:type="paragraph" w:styleId="BalloonText">
+  <w:style w:type="paragraph" w:styleId="Ballontekst">
     <w:name w:val="Balloon Text"/>
-    <w:basedOn w:val="Normal"/>
+    <w:basedOn w:val="Standaard"/>
     <w:rsid w:val="00954D31"/>
     <w:rPr>
       <w:rFonts w:cs="Tahoma"/>
@@ -1737,10 +1730,10 @@
       <w:szCs w:val="16"/>
     </w:rPr>
   </w:style>
-  <w:style w:type="paragraph" w:styleId="Caption">
+  <w:style w:type="paragraph" w:styleId="Bijschrift">
     <w:name w:val="caption"/>
-    <w:basedOn w:val="Normal"/>
-    <w:next w:val="Normal"/>
+    <w:basedOn w:val="Standaard"/>
+    <w:next w:val="Standaard"/>
     <w:qFormat/>
     <w:rsid w:val="00954D31"/>
     <w:pPr>
@@ -1752,7 +1745,7 @@
       <w:szCs w:val="20"/>
     </w:rPr>
   </w:style>
-  <w:style w:type="character" w:styleId="CommentReference">
+  <w:style w:type="character" w:styleId="Verwijzingopmerking">
     <w:name w:val="annotation reference"/>
     <w:rsid w:val="00954D31"/>
     <w:rPr>
@@ -1760,49 +1753,49 @@
       <w:szCs w:val="16"/>
     </w:rPr>
   </w:style>
-  <w:style w:type="paragraph" w:styleId="CommentText">
+  <w:style w:type="paragraph" w:styleId="Tekstopmerking">
     <w:name w:val="annotation text"/>
-    <w:basedOn w:val="Normal"/>
+    <w:basedOn w:val="Standaard"/>
     <w:rsid w:val="00954D31"/>
     <w:rPr>
       <w:szCs w:val="20"/>
     </w:rPr>
   </w:style>
-  <w:style w:type="paragraph" w:styleId="CommentSubject">
+  <w:style w:type="paragraph" w:styleId="Onderwerpvanopmerking">
     <w:name w:val="annotation subject"/>
-    <w:basedOn w:val="CommentText"/>
-    <w:next w:val="CommentText"/>
+    <w:basedOn w:val="Tekstopmerking"/>
+    <w:next w:val="Tekstopmerking"/>
     <w:rsid w:val="00954D31"/>
     <w:rPr>
       <w:b/>
       <w:bCs/>
     </w:rPr>
   </w:style>
-  <w:style w:type="character" w:styleId="EndnoteReference">
+  <w:style w:type="character" w:styleId="Eindnootmarkering">
     <w:name w:val="endnote reference"/>
     <w:rsid w:val="00954D31"/>
     <w:rPr>
       <w:vertAlign w:val="superscript"/>
     </w:rPr>
   </w:style>
-  <w:style w:type="paragraph" w:styleId="EndnoteText">
+  <w:style w:type="paragraph" w:styleId="Eindnoottekst">
     <w:name w:val="endnote text"/>
-    <w:basedOn w:val="Normal"/>
+    <w:basedOn w:val="Standaard"/>
     <w:rsid w:val="00954D31"/>
     <w:rPr>
       <w:szCs w:val="20"/>
     </w:rPr>
   </w:style>
-  <w:style w:type="character" w:styleId="FootnoteReference">
+  <w:style w:type="character" w:styleId="Voetnootmarkering">
     <w:name w:val="footnote reference"/>
     <w:rsid w:val="00954D31"/>
     <w:rPr>
       <w:vertAlign w:val="superscript"/>
     </w:rPr>
   </w:style>
-  <w:style w:type="paragraph" w:styleId="FootnoteText">
+  <w:style w:type="paragraph" w:styleId="Voetnoottekst">
     <w:name w:val="footnote text"/>
-    <w:basedOn w:val="Normal"/>
+    <w:basedOn w:val="Standaard"/>
     <w:rsid w:val="00954D31"/>
     <w:rPr>
       <w:szCs w:val="20"/>
@@ -1810,8 +1803,8 @@
   </w:style>
   <w:style w:type="paragraph" w:styleId="Index1">
     <w:name w:val="index 1"/>
-    <w:basedOn w:val="Normal"/>
-    <w:next w:val="Normal"/>
+    <w:basedOn w:val="Standaard"/>
+    <w:next w:val="Standaard"/>
     <w:autoRedefine/>
     <w:rsid w:val="00954D31"/>
     <w:pPr>
@@ -1820,8 +1813,8 @@
   </w:style>
   <w:style w:type="paragraph" w:styleId="Index2">
     <w:name w:val="index 2"/>
-    <w:basedOn w:val="Normal"/>
-    <w:next w:val="Normal"/>
+    <w:basedOn w:val="Standaard"/>
+    <w:next w:val="Standaard"/>
     <w:autoRedefine/>
     <w:rsid w:val="00954D31"/>
     <w:pPr>
@@ -1830,8 +1823,8 @@
   </w:style>
   <w:style w:type="paragraph" w:styleId="Index3">
     <w:name w:val="index 3"/>
-    <w:basedOn w:val="Normal"/>
-    <w:next w:val="Normal"/>
+    <w:basedOn w:val="Standaard"/>
+    <w:next w:val="Standaard"/>
     <w:autoRedefine/>
     <w:rsid w:val="00954D31"/>
     <w:pPr>
@@ -1840,8 +1833,8 @@
   </w:style>
   <w:style w:type="paragraph" w:styleId="Index4">
     <w:name w:val="index 4"/>
-    <w:basedOn w:val="Normal"/>
-    <w:next w:val="Normal"/>
+    <w:basedOn w:val="Standaard"/>
+    <w:next w:val="Standaard"/>
     <w:autoRedefine/>
     <w:rsid w:val="00954D31"/>
     <w:pPr>
@@ -1850,8 +1843,8 @@
   </w:style>
   <w:style w:type="paragraph" w:styleId="Index5">
     <w:name w:val="index 5"/>
-    <w:basedOn w:val="Normal"/>
-    <w:next w:val="Normal"/>
+    <w:basedOn w:val="Standaard"/>
+    <w:next w:val="Standaard"/>
     <w:autoRedefine/>
     <w:rsid w:val="00954D31"/>
     <w:pPr>
@@ -1860,8 +1853,8 @@
   </w:style>
   <w:style w:type="paragraph" w:styleId="Index6">
     <w:name w:val="index 6"/>
-    <w:basedOn w:val="Normal"/>
-    <w:next w:val="Normal"/>
+    <w:basedOn w:val="Standaard"/>
+    <w:next w:val="Standaard"/>
     <w:autoRedefine/>
     <w:rsid w:val="00954D31"/>
     <w:pPr>
@@ -1870,8 +1863,8 @@
   </w:style>
   <w:style w:type="paragraph" w:styleId="Index7">
     <w:name w:val="index 7"/>
-    <w:basedOn w:val="Normal"/>
-    <w:next w:val="Normal"/>
+    <w:basedOn w:val="Standaard"/>
+    <w:next w:val="Standaard"/>
     <w:autoRedefine/>
     <w:rsid w:val="00954D31"/>
     <w:pPr>
@@ -1880,8 +1873,8 @@
   </w:style>
   <w:style w:type="paragraph" w:styleId="Index8">
     <w:name w:val="index 8"/>
-    <w:basedOn w:val="Normal"/>
-    <w:next w:val="Normal"/>
+    <w:basedOn w:val="Standaard"/>
+    <w:next w:val="Standaard"/>
     <w:autoRedefine/>
     <w:rsid w:val="00954D31"/>
     <w:pPr>
@@ -1890,17 +1883,17 @@
   </w:style>
   <w:style w:type="paragraph" w:styleId="Index9">
     <w:name w:val="index 9"/>
-    <w:basedOn w:val="Normal"/>
-    <w:next w:val="Normal"/>
+    <w:basedOn w:val="Standaard"/>
+    <w:next w:val="Standaard"/>
     <w:autoRedefine/>
     <w:rsid w:val="00954D31"/>
     <w:pPr>
       <w:ind w:left="1800" w:hanging="200"/>
     </w:pPr>
   </w:style>
-  <w:style w:type="paragraph" w:styleId="IndexHeading">
+  <w:style w:type="paragraph" w:styleId="Indexkop">
     <w:name w:val="index heading"/>
-    <w:basedOn w:val="Normal"/>
+    <w:basedOn w:val="Standaard"/>
     <w:next w:val="Index1"/>
     <w:rsid w:val="00954D31"/>
     <w:rPr>
@@ -1909,7 +1902,7 @@
       <w:bCs/>
     </w:rPr>
   </w:style>
-  <w:style w:type="paragraph" w:styleId="MacroText">
+  <w:style w:type="paragraph" w:styleId="Macrotekst">
     <w:name w:val="macro"/>
     <w:rsid w:val="00954D31"/>
     <w:pPr>
@@ -1930,28 +1923,28 @@
       <w:rFonts w:ascii="Courier New" w:hAnsi="Courier New" w:cs="Courier New"/>
     </w:rPr>
   </w:style>
-  <w:style w:type="paragraph" w:styleId="TableofAuthorities">
+  <w:style w:type="paragraph" w:styleId="Bronvermelding">
     <w:name w:val="table of authorities"/>
-    <w:basedOn w:val="Normal"/>
-    <w:next w:val="Normal"/>
+    <w:basedOn w:val="Standaard"/>
+    <w:next w:val="Standaard"/>
     <w:rsid w:val="00954D31"/>
     <w:pPr>
       <w:ind w:left="200" w:hanging="200"/>
     </w:pPr>
   </w:style>
-  <w:style w:type="paragraph" w:styleId="TableofFigures">
+  <w:style w:type="paragraph" w:styleId="Lijstmetafbeeldingen">
     <w:name w:val="table of figures"/>
-    <w:basedOn w:val="Normal"/>
-    <w:next w:val="Normal"/>
+    <w:basedOn w:val="Standaard"/>
+    <w:next w:val="Standaard"/>
     <w:rsid w:val="00954D31"/>
     <w:pPr>
       <w:ind w:left="400" w:hanging="400"/>
     </w:pPr>
   </w:style>
-  <w:style w:type="paragraph" w:styleId="TOAHeading">
+  <w:style w:type="paragraph" w:styleId="Kopbronvermelding">
     <w:name w:val="toa heading"/>
-    <w:basedOn w:val="Normal"/>
-    <w:next w:val="Normal"/>
+    <w:basedOn w:val="Standaard"/>
+    <w:next w:val="Standaard"/>
     <w:rsid w:val="00954D31"/>
     <w:pPr>
       <w:spacing w:before="120"/>
@@ -1964,90 +1957,90 @@
       <w:szCs w:val="24"/>
     </w:rPr>
   </w:style>
-  <w:style w:type="paragraph" w:styleId="TOC1">
+  <w:style w:type="paragraph" w:styleId="Inhopg1">
     <w:name w:val="toc 1"/>
-    <w:basedOn w:val="Normal"/>
-    <w:next w:val="Normal"/>
+    <w:basedOn w:val="Standaard"/>
+    <w:next w:val="Standaard"/>
     <w:autoRedefine/>
     <w:rsid w:val="00954D31"/>
     <w:pPr>
       <w:ind w:left="0"/>
     </w:pPr>
   </w:style>
-  <w:style w:type="paragraph" w:styleId="TOC2">
+  <w:style w:type="paragraph" w:styleId="Inhopg2">
     <w:name w:val="toc 2"/>
-    <w:basedOn w:val="Normal"/>
-    <w:next w:val="Normal"/>
+    <w:basedOn w:val="Standaard"/>
+    <w:next w:val="Standaard"/>
     <w:autoRedefine/>
     <w:rsid w:val="00954D31"/>
     <w:pPr>
       <w:ind w:left="200"/>
     </w:pPr>
   </w:style>
-  <w:style w:type="paragraph" w:styleId="TOC3">
+  <w:style w:type="paragraph" w:styleId="Inhopg3">
     <w:name w:val="toc 3"/>
-    <w:basedOn w:val="Normal"/>
-    <w:next w:val="Normal"/>
+    <w:basedOn w:val="Standaard"/>
+    <w:next w:val="Standaard"/>
     <w:autoRedefine/>
     <w:rsid w:val="00954D31"/>
     <w:pPr>
       <w:ind w:left="400"/>
     </w:pPr>
   </w:style>
-  <w:style w:type="paragraph" w:styleId="TOC4">
+  <w:style w:type="paragraph" w:styleId="Inhopg4">
     <w:name w:val="toc 4"/>
-    <w:basedOn w:val="Normal"/>
-    <w:next w:val="Normal"/>
+    <w:basedOn w:val="Standaard"/>
+    <w:next w:val="Standaard"/>
     <w:autoRedefine/>
     <w:rsid w:val="00954D31"/>
     <w:pPr>
       <w:ind w:left="600"/>
     </w:pPr>
   </w:style>
-  <w:style w:type="paragraph" w:styleId="TOC5">
+  <w:style w:type="paragraph" w:styleId="Inhopg5">
     <w:name w:val="toc 5"/>
-    <w:basedOn w:val="Normal"/>
-    <w:next w:val="Normal"/>
+    <w:basedOn w:val="Standaard"/>
+    <w:next w:val="Standaard"/>
     <w:autoRedefine/>
     <w:rsid w:val="00954D31"/>
     <w:pPr>
       <w:ind w:left="800"/>
     </w:pPr>
   </w:style>
-  <w:style w:type="paragraph" w:styleId="TOC6">
+  <w:style w:type="paragraph" w:styleId="Inhopg6">
     <w:name w:val="toc 6"/>
-    <w:basedOn w:val="Normal"/>
-    <w:next w:val="Normal"/>
+    <w:basedOn w:val="Standaard"/>
+    <w:next w:val="Standaard"/>
     <w:autoRedefine/>
     <w:rsid w:val="00954D31"/>
     <w:pPr>
       <w:ind w:left="1000"/>
     </w:pPr>
   </w:style>
-  <w:style w:type="paragraph" w:styleId="TOC7">
+  <w:style w:type="paragraph" w:styleId="Inhopg7">
     <w:name w:val="toc 7"/>
-    <w:basedOn w:val="Normal"/>
-    <w:next w:val="Normal"/>
+    <w:basedOn w:val="Standaard"/>
+    <w:next w:val="Standaard"/>
     <w:autoRedefine/>
     <w:rsid w:val="00954D31"/>
     <w:pPr>
       <w:ind w:left="1200"/>
     </w:pPr>
   </w:style>
-  <w:style w:type="paragraph" w:styleId="TOC8">
+  <w:style w:type="paragraph" w:styleId="Inhopg8">
     <w:name w:val="toc 8"/>
-    <w:basedOn w:val="Normal"/>
-    <w:next w:val="Normal"/>
+    <w:basedOn w:val="Standaard"/>
+    <w:next w:val="Standaard"/>
     <w:autoRedefine/>
     <w:rsid w:val="00954D31"/>
     <w:pPr>
       <w:ind w:left="1400"/>
     </w:pPr>
   </w:style>
-  <w:style w:type="paragraph" w:styleId="TOC9">
+  <w:style w:type="paragraph" w:styleId="Inhopg9">
     <w:name w:val="toc 9"/>
-    <w:basedOn w:val="Normal"/>
-    <w:next w:val="Normal"/>
+    <w:basedOn w:val="Standaard"/>
+    <w:next w:val="Standaard"/>
     <w:autoRedefine/>
     <w:rsid w:val="00954D31"/>
     <w:pPr>
@@ -2056,7 +2049,7 @@
   </w:style>
   <w:style w:type="paragraph" w:customStyle="1" w:styleId="Spacing">
     <w:name w:val="Spacing"/>
-    <w:basedOn w:val="Normal"/>
+    <w:basedOn w:val="Standaard"/>
     <w:rsid w:val="00954D31"/>
     <w:rPr>
       <w:sz w:val="12"/>
@@ -2064,7 +2057,7 @@
   </w:style>
   <w:style w:type="paragraph" w:customStyle="1" w:styleId="Code">
     <w:name w:val="Code"/>
-    <w:basedOn w:val="Normal"/>
+    <w:basedOn w:val="Standaard"/>
     <w:link w:val="CodeChar"/>
     <w:rsid w:val="0001638E"/>
     <w:rPr>

</xml_diff>